<commit_message>
update usability test script
</commit_message>
<xml_diff>
--- a/Usability Test Script.docx
+++ b/Usability Test Script.docx
@@ -4,87 +4,45 @@
   <w:body>
     <w:p>
       <w:pPr>
-        <w:pStyle w:val="Heading1grey"/>
-        <w:spacing w:before="0"/>
-        <w:ind w:left="0" w:right="0"/>
-        <w:rPr>
-          <w:b w:val="0"/>
-          <w:sz w:val="22"/>
-          <w:szCs w:val="22"/>
-        </w:rPr>
-      </w:pPr>
-      <w:r>
-        <w:t>Usability test script – Mobile apps</w:t>
-      </w:r>
-    </w:p>
-    <w:p>
-      <w:pPr>
-        <w:pStyle w:val="Heading1grey"/>
-        <w:spacing w:before="0"/>
-        <w:ind w:left="0" w:right="0"/>
-        <w:rPr>
-          <w:b w:val="0"/>
-          <w:i/>
-          <w:iCs/>
-          <w:sz w:val="22"/>
-          <w:szCs w:val="22"/>
-        </w:rPr>
-      </w:pPr>
-      <w:r>
-        <w:rPr>
-          <w:b w:val="0"/>
-          <w:i/>
-          <w:iCs/>
-          <w:sz w:val="22"/>
-          <w:szCs w:val="22"/>
-        </w:rPr>
-        <w:t>CS262-B, Fall 2024</w:t>
-      </w:r>
-    </w:p>
-    <w:p>
-      <w:pPr>
-        <w:pStyle w:val="Heading1grey"/>
-        <w:spacing w:before="0"/>
-        <w:ind w:left="0" w:right="0"/>
-        <w:rPr>
-          <w:b w:val="0"/>
-          <w:i/>
-          <w:iCs/>
-          <w:sz w:val="22"/>
-          <w:szCs w:val="22"/>
-        </w:rPr>
-      </w:pPr>
-      <w:r>
-        <w:rPr>
-          <w:b w:val="0"/>
-          <w:i/>
-          <w:iCs/>
-          <w:sz w:val="22"/>
-          <w:szCs w:val="22"/>
-        </w:rPr>
-        <w:t>CTRL ALT DEFEAT</w:t>
-      </w:r>
-    </w:p>
-    <w:p>
-      <w:pPr>
-        <w:pStyle w:val="Heading1grey"/>
-        <w:spacing w:before="0"/>
-        <w:ind w:left="0" w:right="0"/>
-        <w:rPr>
-          <w:b w:val="0"/>
-          <w:sz w:val="22"/>
-          <w:szCs w:val="22"/>
-        </w:rPr>
-      </w:pPr>
-    </w:p>
-    <w:p>
-      <w:pPr>
         <w:pStyle w:val="Testscript"/>
         <w:spacing w:before="120"/>
         <w:ind w:left="0" w:right="0"/>
         <w:rPr>
           <w:rFonts w:ascii="Arial" w:hAnsi="Arial" w:cs="Arial"/>
           <w:b/>
+          <w:color w:val="747474" w:themeColor="background2" w:themeShade="80"/>
+          <w:szCs w:val="32"/>
+        </w:rPr>
+      </w:pPr>
+      <w:proofErr w:type="spellStart"/>
+      <w:r>
+        <w:rPr>
+          <w:rFonts w:ascii="Arial" w:hAnsi="Arial" w:cs="Arial"/>
+          <w:b/>
+          <w:color w:val="747474" w:themeColor="background2" w:themeShade="80"/>
+          <w:szCs w:val="32"/>
+        </w:rPr>
+        <w:t>RentScout</w:t>
+      </w:r>
+      <w:proofErr w:type="spellEnd"/>
+      <w:r>
+        <w:rPr>
+          <w:rFonts w:ascii="Arial" w:hAnsi="Arial" w:cs="Arial"/>
+          <w:b/>
+          <w:color w:val="747474" w:themeColor="background2" w:themeShade="80"/>
+          <w:szCs w:val="32"/>
+        </w:rPr>
+        <w:t xml:space="preserve"> Usability Test</w:t>
+      </w:r>
+    </w:p>
+    <w:p>
+      <w:pPr>
+        <w:pStyle w:val="Testscript"/>
+        <w:spacing w:before="120"/>
+        <w:ind w:left="0" w:right="0"/>
+        <w:rPr>
+          <w:rFonts w:ascii="Arial" w:hAnsi="Arial" w:cs="Arial"/>
+          <w:b/>
           <w:sz w:val="36"/>
           <w:szCs w:val="36"/>
         </w:rPr>
@@ -101,119 +59,277 @@
     </w:p>
     <w:p>
       <w:pPr>
+        <w:pStyle w:val="Testscript"/>
         <w:ind w:left="0" w:right="0"/>
-      </w:pPr>
-    </w:p>
-    <w:tbl>
-      <w:tblPr>
-        <w:tblW w:w="0" w:type="auto"/>
-        <w:tblInd w:w="-95" w:type="dxa"/>
-        <w:tblBorders>
-          <w:top w:val="single" w:sz="4" w:space="0" w:color="000000"/>
-          <w:left w:val="single" w:sz="4" w:space="0" w:color="000000"/>
-          <w:bottom w:val="single" w:sz="4" w:space="0" w:color="000000"/>
-          <w:right w:val="single" w:sz="4" w:space="0" w:color="000000"/>
-          <w:insideH w:val="single" w:sz="4" w:space="0" w:color="000000"/>
-          <w:insideV w:val="single" w:sz="4" w:space="0" w:color="000000"/>
-        </w:tblBorders>
-        <w:tblLook w:val="04A0" w:firstRow="1" w:lastRow="0" w:firstColumn="1" w:lastColumn="0" w:noHBand="0" w:noVBand="1"/>
-      </w:tblPr>
-      <w:tblGrid>
-        <w:gridCol w:w="9270"/>
-      </w:tblGrid>
-      <w:tr>
-        <w:trPr>
-          <w:trHeight w:val="1144"/>
-        </w:trPr>
-        <w:tc>
-          <w:tcPr>
-            <w:tcW w:w="9270" w:type="dxa"/>
-          </w:tcPr>
-          <w:p>
-            <w:pPr>
-              <w:pStyle w:val="Testscriptchecklist"/>
-              <w:ind w:left="0"/>
-            </w:pPr>
-            <w:r>
-              <w:t>Don’t put the device before them yet but have it ready</w:t>
-            </w:r>
-            <w:r>
-              <w:t>,</w:t>
-            </w:r>
-            <w:r>
-              <w:t xml:space="preserve"> on the splash screen</w:t>
-            </w:r>
-            <w:r>
-              <w:t>.</w:t>
-            </w:r>
-          </w:p>
-        </w:tc>
-      </w:tr>
-    </w:tbl>
+        <w:rPr>
+          <w:szCs w:val="32"/>
+        </w:rPr>
+      </w:pPr>
+      <w:r>
+        <w:rPr>
+          <w:szCs w:val="32"/>
+        </w:rPr>
+        <w:t xml:space="preserve">Thank you for agreeing to do this usability test for </w:t>
+      </w:r>
+      <w:proofErr w:type="spellStart"/>
+      <w:r>
+        <w:rPr>
+          <w:szCs w:val="32"/>
+        </w:rPr>
+        <w:t>RentScout</w:t>
+      </w:r>
+      <w:proofErr w:type="spellEnd"/>
+      <w:r>
+        <w:rPr>
+          <w:szCs w:val="32"/>
+        </w:rPr>
+        <w:t>!</w:t>
+      </w:r>
+      <w:r>
+        <w:rPr>
+          <w:szCs w:val="32"/>
+        </w:rPr>
+        <w:t xml:space="preserve"> </w:t>
+      </w:r>
+      <w:r>
+        <w:rPr>
+          <w:szCs w:val="32"/>
+        </w:rPr>
+        <w:t xml:space="preserve">We want to see what it’s like for real people to use this app so that we </w:t>
+      </w:r>
+      <w:r>
+        <w:rPr>
+          <w:szCs w:val="32"/>
+        </w:rPr>
+        <w:t>know how to improve it</w:t>
+      </w:r>
+      <w:r>
+        <w:rPr>
+          <w:szCs w:val="32"/>
+        </w:rPr>
+        <w:t xml:space="preserve"> in future versions</w:t>
+      </w:r>
+      <w:r>
+        <w:rPr>
+          <w:szCs w:val="32"/>
+        </w:rPr>
+        <w:t>. This should</w:t>
+      </w:r>
+      <w:r>
+        <w:rPr>
+          <w:szCs w:val="32"/>
+        </w:rPr>
+        <w:t>n’t</w:t>
+      </w:r>
+      <w:r>
+        <w:rPr>
+          <w:szCs w:val="32"/>
+        </w:rPr>
+        <w:t xml:space="preserve"> take </w:t>
+      </w:r>
+      <w:r>
+        <w:rPr>
+          <w:szCs w:val="32"/>
+        </w:rPr>
+        <w:t xml:space="preserve">more than </w:t>
+      </w:r>
+      <w:r>
+        <w:rPr>
+          <w:szCs w:val="32"/>
+        </w:rPr>
+        <w:t>20-ish minutes.</w:t>
+      </w:r>
+    </w:p>
     <w:p>
       <w:pPr>
         <w:pStyle w:val="Testscript"/>
         <w:ind w:left="0" w:right="0"/>
-      </w:pPr>
-      <w:r>
-        <w:t>Hi</w:t>
-      </w:r>
-      <w:r>
-        <w:t>!</w:t>
-      </w:r>
-      <w:r>
-        <w:t xml:space="preserve"> My name is</w:t>
-      </w:r>
-      <w:bookmarkStart w:id="0" w:name="_Hlk58079416"/>
-      <w:r>
-        <w:t xml:space="preserve"> __________</w:t>
+        <w:rPr>
+          <w:szCs w:val="32"/>
+        </w:rPr>
+      </w:pPr>
+      <w:r>
+        <w:rPr>
+          <w:szCs w:val="32"/>
+        </w:rPr>
+        <w:t>The first thing I want to make clear</w:t>
+      </w:r>
+      <w:r>
+        <w:rPr>
+          <w:szCs w:val="32"/>
+        </w:rPr>
+        <w:t xml:space="preserve"> </w:t>
+      </w:r>
+      <w:r>
+        <w:rPr>
+          <w:szCs w:val="32"/>
+        </w:rPr>
+        <w:t xml:space="preserve">is that we’re testing the </w:t>
+      </w:r>
+      <w:r>
+        <w:rPr>
+          <w:i/>
+          <w:szCs w:val="32"/>
+        </w:rPr>
+        <w:t>app</w:t>
+      </w:r>
+      <w:r>
+        <w:rPr>
+          <w:szCs w:val="32"/>
+        </w:rPr>
+        <w:t xml:space="preserve">, not you. You can’t do anything wrong here. We simply want to </w:t>
+      </w:r>
+      <w:r>
+        <w:rPr>
+          <w:szCs w:val="32"/>
+        </w:rPr>
+        <w:t>assess the experience that the app lays out for you.</w:t>
+      </w:r>
+    </w:p>
+    <w:p>
+      <w:pPr>
+        <w:pStyle w:val="Testscript"/>
+        <w:ind w:left="0" w:right="0"/>
+        <w:rPr>
+          <w:szCs w:val="32"/>
+        </w:rPr>
+      </w:pPr>
+      <w:r>
+        <w:rPr>
+          <w:szCs w:val="32"/>
+        </w:rPr>
+        <w:t xml:space="preserve">For the test, we’ll </w:t>
+      </w:r>
+      <w:r>
+        <w:rPr>
+          <w:szCs w:val="32"/>
+        </w:rPr>
+        <w:t xml:space="preserve">lay out a few scenarios and ask you to use the app as </w:t>
+      </w:r>
+      <w:r>
+        <w:rPr>
+          <w:i/>
+          <w:iCs/>
+          <w:szCs w:val="32"/>
+        </w:rPr>
+        <w:t>you</w:t>
+      </w:r>
+      <w:r>
+        <w:rPr>
+          <w:szCs w:val="32"/>
+        </w:rPr>
+        <w:t xml:space="preserve"> would in that situation. As</w:t>
+      </w:r>
+      <w:r>
+        <w:rPr>
+          <w:szCs w:val="32"/>
+        </w:rPr>
+        <w:t xml:space="preserve"> much as possible, I want you to </w:t>
+      </w:r>
+      <w:r>
+        <w:rPr>
+          <w:b/>
+          <w:bCs/>
+          <w:szCs w:val="32"/>
+        </w:rPr>
+        <w:t>try to think out loud</w:t>
+      </w:r>
+      <w:r>
+        <w:rPr>
+          <w:szCs w:val="32"/>
+        </w:rPr>
+        <w:t xml:space="preserve">: to say what you’re looking at, what you’re trying to do, and what you’re thinking. </w:t>
+      </w:r>
+      <w:r>
+        <w:rPr>
+          <w:szCs w:val="32"/>
+        </w:rPr>
+        <w:t>If you have any</w:t>
+      </w:r>
+      <w:r>
+        <w:rPr>
+          <w:szCs w:val="32"/>
+        </w:rPr>
+        <w:t xml:space="preserve"> questions</w:t>
+      </w:r>
+      <w:r>
+        <w:rPr>
+          <w:szCs w:val="32"/>
+        </w:rPr>
+        <w:t xml:space="preserve">, ask them. If you have any comments at all, say them. And don’t worry about hurting our feelings! We’re doing this to intentionally find problems with </w:t>
+      </w:r>
+      <w:proofErr w:type="spellStart"/>
+      <w:r>
+        <w:rPr>
+          <w:szCs w:val="32"/>
+        </w:rPr>
+        <w:t>RentScout</w:t>
+      </w:r>
+      <w:proofErr w:type="spellEnd"/>
+      <w:r>
+        <w:rPr>
+          <w:szCs w:val="32"/>
+        </w:rPr>
+        <w:t xml:space="preserve">, so we need to hear your honest reactions. We will be recording your </w:t>
       </w:r>
       <w:proofErr w:type="gramStart"/>
       <w:r>
-        <w:t>_</w:t>
-      </w:r>
-      <w:bookmarkEnd w:id="0"/>
-      <w:r>
-        <w:t>,</w:t>
-      </w:r>
-      <w:r>
-        <w:t>.</w:t>
+        <w:rPr>
+          <w:szCs w:val="32"/>
+        </w:rPr>
+        <w:t>comments, but</w:t>
       </w:r>
       <w:proofErr w:type="gramEnd"/>
+      <w:r>
+        <w:rPr>
+          <w:szCs w:val="32"/>
+        </w:rPr>
+        <w:t xml:space="preserve"> won’t make them public. If</w:t>
+      </w:r>
+      <w:r>
+        <w:rPr>
+          <w:szCs w:val="32"/>
+        </w:rPr>
+        <w:t xml:space="preserve"> you need to </w:t>
+      </w:r>
+      <w:r>
+        <w:rPr>
+          <w:szCs w:val="32"/>
+        </w:rPr>
+        <w:t xml:space="preserve">stop </w:t>
+      </w:r>
+      <w:r>
+        <w:rPr>
+          <w:szCs w:val="32"/>
+        </w:rPr>
+        <w:t>at any point, just let me know.</w:t>
+      </w:r>
     </w:p>
     <w:p>
       <w:pPr>
         <w:pStyle w:val="Testscript"/>
         <w:ind w:left="0" w:right="0"/>
-      </w:pPr>
-      <w:r>
-        <w:t xml:space="preserve">Thank you for agreeing to do this usability test for </w:t>
-      </w:r>
-      <w:proofErr w:type="spellStart"/>
-      <w:r>
-        <w:t>RentScout</w:t>
-      </w:r>
-      <w:proofErr w:type="spellEnd"/>
-      <w:r>
-        <w:t>!</w:t>
-      </w:r>
-      <w:r>
-        <w:t xml:space="preserve"> </w:t>
-      </w:r>
-      <w:r>
-        <w:t xml:space="preserve">We want to see what it’s like for real people to use this app so that we </w:t>
-      </w:r>
-      <w:r>
-        <w:t>know how to improve it</w:t>
-      </w:r>
-      <w:r>
-        <w:t xml:space="preserve"> in future versions</w:t>
-      </w:r>
-      <w:r>
-        <w:t xml:space="preserve">. </w:t>
-      </w:r>
-      <w:r>
-        <w:t>This should only take 20-ish minutes.</w:t>
+        <w:rPr>
+          <w:b/>
+          <w:bCs/>
+          <w:szCs w:val="32"/>
+        </w:rPr>
+      </w:pPr>
+      <w:r>
+        <w:rPr>
+          <w:b/>
+          <w:bCs/>
+          <w:szCs w:val="32"/>
+        </w:rPr>
+        <w:t>Do you have any questions so far</w:t>
+      </w:r>
+      <w:r>
+        <w:rPr>
+          <w:b/>
+          <w:bCs/>
+          <w:szCs w:val="32"/>
+        </w:rPr>
+        <w:t>?</w:t>
       </w:r>
     </w:p>
     <w:p>
@@ -221,30 +337,6 @@
         <w:pStyle w:val="Testscript"/>
         <w:ind w:left="0" w:right="0"/>
       </w:pPr>
-      <w:r>
-        <w:t>The first thing I want to make clear</w:t>
-      </w:r>
-      <w:r>
-        <w:t xml:space="preserve"> </w:t>
-      </w:r>
-      <w:r>
-        <w:t xml:space="preserve">is that we’re testing the </w:t>
-      </w:r>
-      <w:r>
-        <w:rPr>
-          <w:i/>
-        </w:rPr>
-        <w:t>app</w:t>
-      </w:r>
-      <w:r>
-        <w:t xml:space="preserve">, not you. You can’t do anything wrong here. </w:t>
-      </w:r>
-      <w:r>
-        <w:t xml:space="preserve">We simply want to </w:t>
-      </w:r>
-      <w:r>
-        <w:t>assess the experience that the app lays out for you.</w:t>
-      </w:r>
     </w:p>
     <w:p>
       <w:pPr>
@@ -252,117 +344,372 @@
         <w:ind w:left="0" w:right="0"/>
       </w:pPr>
       <w:r>
-        <w:t xml:space="preserve">For the test, we’ll ask you to do certain tasks, and </w:t>
-      </w:r>
-      <w:r>
-        <w:t xml:space="preserve">as </w:t>
-      </w:r>
-      <w:r>
-        <w:t xml:space="preserve">much as </w:t>
-      </w:r>
-      <w:r>
-        <w:t>possible</w:t>
-      </w:r>
-      <w:r>
-        <w:t xml:space="preserve">, I want you to </w:t>
-      </w:r>
-      <w:r>
-        <w:rPr>
-          <w:b/>
-          <w:bCs/>
-        </w:rPr>
-        <w:t>try to think out loud</w:t>
-      </w:r>
-      <w:r>
-        <w:t xml:space="preserve">: to say what you’re looking at, what you’re trying to do, and what you’re thinking. </w:t>
-      </w:r>
-      <w:r>
-        <w:t>If you have any</w:t>
-      </w:r>
-      <w:r>
-        <w:t xml:space="preserve"> questions</w:t>
-      </w:r>
-      <w:r>
-        <w:t>, ask them. If you have any comments at all, say them. And d</w:t>
-      </w:r>
-      <w:r>
-        <w:t>on’t worry about hurting our feelings</w:t>
-      </w:r>
-      <w:r>
-        <w:t>!</w:t>
-      </w:r>
-      <w:r>
-        <w:t xml:space="preserve"> We’re doing this to intentionally find problems with </w:t>
-      </w:r>
-      <w:proofErr w:type="spellStart"/>
-      <w:r>
-        <w:t>RentScout</w:t>
-      </w:r>
-      <w:proofErr w:type="spellEnd"/>
-      <w:r>
-        <w:t>, so we need to hear your honest reactions.</w:t>
-      </w:r>
-      <w:r>
-        <w:t xml:space="preserve"> We will be recording your </w:t>
-      </w:r>
-      <w:proofErr w:type="gramStart"/>
-      <w:r>
-        <w:t>comments, but</w:t>
-      </w:r>
-      <w:proofErr w:type="gramEnd"/>
-      <w:r>
-        <w:t xml:space="preserve"> won’t make them public. If</w:t>
-      </w:r>
-      <w:r>
-        <w:t xml:space="preserve"> you need to </w:t>
-      </w:r>
-      <w:r>
-        <w:t xml:space="preserve">stop </w:t>
-      </w:r>
-      <w:r>
-        <w:t>at any point, just let me know.</w:t>
-      </w:r>
-    </w:p>
-    <w:p>
-      <w:pPr>
-        <w:pStyle w:val="Testscript"/>
-        <w:ind w:left="0" w:right="0"/>
-      </w:pPr>
-      <w:r>
-        <w:t>Do you have any questions so far</w:t>
-      </w:r>
-      <w:r>
-        <w:t>?</w:t>
-      </w:r>
-    </w:p>
-    <w:p>
-      <w:pPr>
-        <w:pStyle w:val="Testscript"/>
-        <w:ind w:left="0" w:right="0"/>
-      </w:pPr>
-    </w:p>
-    <w:p>
-      <w:pPr>
-        <w:pStyle w:val="Testscript"/>
-        <w:ind w:left="0" w:right="0"/>
         <w:rPr>
           <w:rFonts w:ascii="Arial" w:hAnsi="Arial" w:cs="Arial"/>
           <w:b/>
           <w:sz w:val="36"/>
           <w:szCs w:val="36"/>
         </w:rPr>
-      </w:pPr>
-    </w:p>
-    <w:p>
-      <w:pPr>
-        <w:pStyle w:val="Testscript"/>
-        <w:ind w:left="0" w:right="0"/>
+        <w:t>BACKGROUN</w:t>
+      </w:r>
+      <w:r>
         <w:rPr>
           <w:rFonts w:ascii="Arial" w:hAnsi="Arial" w:cs="Arial"/>
           <w:b/>
           <w:sz w:val="36"/>
           <w:szCs w:val="36"/>
         </w:rPr>
+        <w:t>D QUESTIONS</w:t>
+      </w:r>
+    </w:p>
+    <w:p>
+      <w:pPr>
+        <w:pStyle w:val="Testscript"/>
+        <w:ind w:left="0" w:right="0"/>
+      </w:pPr>
+      <w:r>
+        <w:t xml:space="preserve">First, </w:t>
+      </w:r>
+      <w:r>
+        <w:t xml:space="preserve">what year are you and what is your housing situation </w:t>
+      </w:r>
+      <w:r>
+        <w:t xml:space="preserve">right </w:t>
+      </w:r>
+      <w:r>
+        <w:t>now</w:t>
+      </w:r>
+      <w:r>
+        <w:t>?</w:t>
+      </w:r>
+    </w:p>
+    <w:p>
+      <w:pPr>
+        <w:pStyle w:val="Testscript"/>
+        <w:ind w:left="0" w:right="0"/>
+      </w:pPr>
+    </w:p>
+    <w:p>
+      <w:pPr>
+        <w:pStyle w:val="Testscript"/>
+        <w:ind w:left="0" w:right="0"/>
+        <w:rPr>
+          <w:i/>
+          <w:iCs/>
+        </w:rPr>
+      </w:pPr>
+      <w:r>
+        <w:rPr>
+          <w:i/>
+          <w:iCs/>
+        </w:rPr>
+        <w:t xml:space="preserve">If </w:t>
+      </w:r>
+      <w:r>
+        <w:rPr>
+          <w:i/>
+          <w:iCs/>
+        </w:rPr>
+        <w:t>(1</w:t>
+      </w:r>
+      <w:r>
+        <w:rPr>
+          <w:i/>
+          <w:iCs/>
+          <w:vertAlign w:val="superscript"/>
+        </w:rPr>
+        <w:t>st</w:t>
+      </w:r>
+      <w:r>
+        <w:rPr>
+          <w:i/>
+          <w:iCs/>
+        </w:rPr>
+        <w:t xml:space="preserve"> or </w:t>
+      </w:r>
+      <w:r>
+        <w:rPr>
+          <w:i/>
+          <w:iCs/>
+        </w:rPr>
+        <w:t>2</w:t>
+      </w:r>
+      <w:r>
+        <w:rPr>
+          <w:i/>
+          <w:iCs/>
+          <w:vertAlign w:val="superscript"/>
+        </w:rPr>
+        <w:t>nd</w:t>
+      </w:r>
+      <w:r>
+        <w:rPr>
+          <w:i/>
+          <w:iCs/>
+        </w:rPr>
+        <w:t xml:space="preserve"> yr</w:t>
+      </w:r>
+      <w:r>
+        <w:rPr>
+          <w:i/>
+          <w:iCs/>
+        </w:rPr>
+        <w:t>/</w:t>
+      </w:r>
+      <w:r>
+        <w:rPr>
+          <w:i/>
+          <w:iCs/>
+        </w:rPr>
+        <w:t>in a dorm</w:t>
+      </w:r>
+      <w:r>
+        <w:rPr>
+          <w:i/>
+          <w:iCs/>
+        </w:rPr>
+        <w:t>)</w:t>
+      </w:r>
+      <w:r>
+        <w:rPr>
+          <w:i/>
+          <w:iCs/>
+        </w:rPr>
+        <w:t>:</w:t>
+      </w:r>
+    </w:p>
+    <w:p>
+      <w:pPr>
+        <w:pStyle w:val="Testscript"/>
+        <w:numPr>
+          <w:ilvl w:val="0"/>
+          <w:numId w:val="3"/>
+        </w:numPr>
+        <w:ind w:right="0"/>
+      </w:pPr>
+      <w:r>
+        <w:t>How much have you thought about your housing once you’re out of the dorms?</w:t>
+      </w:r>
+      <w:r>
+        <w:t xml:space="preserve"> </w:t>
+      </w:r>
+    </w:p>
+    <w:p>
+      <w:pPr>
+        <w:pStyle w:val="Testscript"/>
+        <w:numPr>
+          <w:ilvl w:val="0"/>
+          <w:numId w:val="3"/>
+        </w:numPr>
+        <w:ind w:right="0"/>
+      </w:pPr>
+      <w:r>
+        <w:t xml:space="preserve">What do you expect or plan on for finding </w:t>
+      </w:r>
+      <w:proofErr w:type="spellStart"/>
+      <w:r>
+        <w:t>upperclass</w:t>
+      </w:r>
+      <w:proofErr w:type="spellEnd"/>
+      <w:r>
+        <w:t xml:space="preserve"> housing?</w:t>
+      </w:r>
+    </w:p>
+    <w:p>
+      <w:pPr>
+        <w:pStyle w:val="Testscript"/>
+        <w:ind w:left="0" w:right="0"/>
+      </w:pPr>
+    </w:p>
+    <w:p>
+      <w:pPr>
+        <w:pStyle w:val="Testscript"/>
+        <w:ind w:left="0" w:right="0"/>
+      </w:pPr>
+      <w:r>
+        <w:rPr>
+          <w:i/>
+          <w:iCs/>
+        </w:rPr>
+        <w:t xml:space="preserve">If </w:t>
+      </w:r>
+      <w:r>
+        <w:rPr>
+          <w:i/>
+          <w:iCs/>
+        </w:rPr>
+        <w:t>(3</w:t>
+      </w:r>
+      <w:r>
+        <w:rPr>
+          <w:i/>
+          <w:iCs/>
+          <w:vertAlign w:val="superscript"/>
+        </w:rPr>
+        <w:t>rd</w:t>
+      </w:r>
+      <w:r>
+        <w:rPr>
+          <w:i/>
+          <w:iCs/>
+        </w:rPr>
+        <w:t>,</w:t>
+      </w:r>
+      <w:r>
+        <w:rPr>
+          <w:i/>
+          <w:iCs/>
+        </w:rPr>
+        <w:t xml:space="preserve"> </w:t>
+      </w:r>
+      <w:r>
+        <w:rPr>
+          <w:i/>
+          <w:iCs/>
+        </w:rPr>
+        <w:t>4</w:t>
+      </w:r>
+      <w:r>
+        <w:rPr>
+          <w:i/>
+          <w:iCs/>
+          <w:vertAlign w:val="superscript"/>
+        </w:rPr>
+        <w:t>th</w:t>
+      </w:r>
+      <w:r>
+        <w:rPr>
+          <w:i/>
+          <w:iCs/>
+        </w:rPr>
+        <w:t xml:space="preserve">, </w:t>
+      </w:r>
+      <w:r>
+        <w:rPr>
+          <w:i/>
+          <w:iCs/>
+        </w:rPr>
+        <w:t>5</w:t>
+      </w:r>
+      <w:r>
+        <w:rPr>
+          <w:i/>
+          <w:iCs/>
+          <w:vertAlign w:val="superscript"/>
+        </w:rPr>
+        <w:t>th</w:t>
+      </w:r>
+      <w:r>
+        <w:rPr>
+          <w:i/>
+          <w:iCs/>
+        </w:rPr>
+        <w:t xml:space="preserve"> yr</w:t>
+      </w:r>
+      <w:r>
+        <w:rPr>
+          <w:i/>
+          <w:iCs/>
+        </w:rPr>
+        <w:t>/off-campus, not at home</w:t>
+      </w:r>
+      <w:r>
+        <w:rPr>
+          <w:i/>
+          <w:iCs/>
+        </w:rPr>
+        <w:t>/KE</w:t>
+      </w:r>
+      <w:r>
+        <w:rPr>
+          <w:i/>
+          <w:iCs/>
+        </w:rPr>
+        <w:t>)</w:t>
+      </w:r>
+      <w:r>
+        <w:rPr>
+          <w:i/>
+          <w:iCs/>
+        </w:rPr>
+        <w:t>:</w:t>
+      </w:r>
+      <w:r>
+        <w:rPr>
+          <w:i/>
+          <w:iCs/>
+        </w:rPr>
+        <w:t xml:space="preserve"> </w:t>
+      </w:r>
+    </w:p>
+    <w:p>
+      <w:pPr>
+        <w:pStyle w:val="Testscript"/>
+        <w:numPr>
+          <w:ilvl w:val="0"/>
+          <w:numId w:val="4"/>
+        </w:numPr>
+        <w:ind w:right="0"/>
+      </w:pPr>
+      <w:r>
+        <w:t>How did you find/choose your housing?</w:t>
+      </w:r>
+    </w:p>
+    <w:p>
+      <w:pPr>
+        <w:pStyle w:val="Testscript"/>
+        <w:numPr>
+          <w:ilvl w:val="0"/>
+          <w:numId w:val="4"/>
+        </w:numPr>
+        <w:ind w:right="0"/>
+      </w:pPr>
+      <w:r>
+        <w:t>What would have made your experience better?</w:t>
+      </w:r>
+      <w:r>
+        <w:t xml:space="preserve"> What do you wish you knew earlier?</w:t>
+      </w:r>
+    </w:p>
+    <w:p>
+      <w:pPr>
+        <w:pStyle w:val="Testscript"/>
+        <w:ind w:left="0" w:right="0"/>
+        <w:rPr>
+          <w:b/>
+          <w:bCs/>
+        </w:rPr>
+      </w:pPr>
+      <w:r>
+        <w:rPr>
+          <w:b/>
+          <w:bCs/>
+        </w:rPr>
+        <w:t>Do y</w:t>
+      </w:r>
+      <w:r>
+        <w:rPr>
+          <w:b/>
+          <w:bCs/>
+        </w:rPr>
+        <w:t>o</w:t>
+      </w:r>
+      <w:r>
+        <w:rPr>
+          <w:b/>
+          <w:bCs/>
+        </w:rPr>
+        <w:t>u have any questions for me?</w:t>
+      </w:r>
+    </w:p>
+    <w:p>
+      <w:pPr>
+        <w:pStyle w:val="Testscript"/>
+        <w:ind w:left="0" w:right="0"/>
+        <w:rPr>
+          <w:b/>
+          <w:bCs/>
+        </w:rPr>
       </w:pPr>
     </w:p>
     <w:p>
@@ -377,8 +724,16 @@
           <w:sz w:val="36"/>
           <w:szCs w:val="36"/>
         </w:rPr>
-        <w:lastRenderedPageBreak/>
-        <w:t>BACKGROUND</w:t>
+        <w:t xml:space="preserve">THE </w:t>
+      </w:r>
+      <w:r>
+        <w:rPr>
+          <w:rFonts w:ascii="Arial" w:hAnsi="Arial" w:cs="Arial"/>
+          <w:b/>
+          <w:sz w:val="36"/>
+          <w:szCs w:val="36"/>
+        </w:rPr>
+        <w:t>TEST</w:t>
       </w:r>
     </w:p>
     <w:p>
@@ -387,400 +742,53 @@
         <w:ind w:left="0" w:right="0"/>
       </w:pPr>
       <w:r>
-        <w:t xml:space="preserve">OK. Before we look at anything, </w:t>
-      </w:r>
-      <w:r>
-        <w:t>here are some background questions.</w:t>
-      </w:r>
-    </w:p>
-    <w:p>
-      <w:pPr>
-        <w:pStyle w:val="Testscript"/>
+        <w:t xml:space="preserve">As we go into the test, here’s a reminder to try to think out loud. Talk about </w:t>
+      </w:r>
+      <w:r>
+        <w:t>your first impressions</w:t>
+      </w:r>
+      <w:r>
+        <w:t xml:space="preserve"> of </w:t>
+      </w:r>
+      <w:r>
+        <w:t>what you see in the app or how it responds</w:t>
+      </w:r>
+      <w:r>
+        <w:t xml:space="preserve"> to your interaction</w:t>
+      </w:r>
+      <w:r>
+        <w:t>:</w:t>
+      </w:r>
+      <w:r>
+        <w:t xml:space="preserve"> what strikes you, what you </w:t>
+      </w:r>
+      <w:r>
+        <w:t xml:space="preserve">think you </w:t>
+      </w:r>
+      <w:r>
+        <w:t xml:space="preserve">can do </w:t>
+      </w:r>
+      <w:r>
+        <w:t>with it</w:t>
+      </w:r>
+      <w:r>
+        <w:t xml:space="preserve">, </w:t>
+      </w:r>
+      <w:r>
+        <w:t>and what’s good/bad about it</w:t>
+      </w:r>
+      <w:r>
+        <w:t xml:space="preserve">. </w:t>
+      </w:r>
+      <w:r>
+        <w:t>Just narrate!</w:t>
+      </w:r>
+    </w:p>
+    <w:p>
+      <w:pPr>
         <w:ind w:left="0" w:right="0"/>
       </w:pPr>
-      <w:r>
-        <w:t xml:space="preserve">First, </w:t>
-      </w:r>
-      <w:r>
-        <w:t xml:space="preserve">what year are you and what is your housing situation </w:t>
-      </w:r>
-      <w:r>
-        <w:t xml:space="preserve">right </w:t>
-      </w:r>
-      <w:r>
-        <w:t>now</w:t>
-      </w:r>
-      <w:r>
-        <w:t>?</w:t>
-      </w:r>
-    </w:p>
-    <w:p>
-      <w:pPr>
-        <w:pStyle w:val="Testscript"/>
-        <w:ind w:left="0" w:right="0"/>
-      </w:pPr>
-    </w:p>
-    <w:p>
-      <w:pPr>
-        <w:pStyle w:val="Testscript"/>
-        <w:ind w:left="0" w:right="0"/>
-      </w:pPr>
-      <w:r>
-        <w:t>(1</w:t>
-      </w:r>
-      <w:r>
-        <w:rPr>
-          <w:vertAlign w:val="superscript"/>
-        </w:rPr>
-        <w:t>st</w:t>
-      </w:r>
-      <w:r>
-        <w:t>/2</w:t>
-      </w:r>
-      <w:r>
-        <w:rPr>
-          <w:vertAlign w:val="superscript"/>
-        </w:rPr>
-        <w:t>nd</w:t>
-      </w:r>
-      <w:r>
-        <w:t xml:space="preserve"> yr</w:t>
-      </w:r>
-      <w:r>
-        <w:t>/on-campus</w:t>
-      </w:r>
-      <w:r>
-        <w:t xml:space="preserve">) </w:t>
-      </w:r>
-    </w:p>
-    <w:p>
-      <w:pPr>
-        <w:pStyle w:val="Testscript"/>
-        <w:ind w:left="0" w:right="0"/>
-      </w:pPr>
-      <w:r>
-        <w:t>How much have you thought about your housing once you’re out of the dorms?</w:t>
-      </w:r>
-      <w:r>
-        <w:t xml:space="preserve"> </w:t>
-      </w:r>
-    </w:p>
-    <w:p>
-      <w:pPr>
-        <w:pStyle w:val="Testscript"/>
-        <w:ind w:left="0" w:right="0"/>
-      </w:pPr>
-      <w:r>
-        <w:t xml:space="preserve">What are you looking for or looking forward to in upper-class housing? </w:t>
-      </w:r>
-    </w:p>
-    <w:p>
-      <w:pPr>
-        <w:pStyle w:val="Testscript"/>
-        <w:ind w:left="0" w:right="0"/>
-      </w:pPr>
-      <w:r>
-        <w:t xml:space="preserve">What are you trying to avoid or nervous about in both the process and the housing situation itself? </w:t>
-      </w:r>
-    </w:p>
-    <w:p>
-      <w:pPr>
-        <w:pStyle w:val="Testscript"/>
-        <w:ind w:left="0" w:right="0"/>
-      </w:pPr>
-      <w:r>
-        <w:t>What are your dealbreakers?</w:t>
-      </w:r>
-    </w:p>
-    <w:p>
-      <w:pPr>
-        <w:pStyle w:val="Testscript"/>
-        <w:ind w:left="0" w:right="0"/>
-      </w:pPr>
-    </w:p>
-    <w:p>
-      <w:pPr>
-        <w:pStyle w:val="Testscript"/>
-        <w:ind w:left="0" w:right="0"/>
-      </w:pPr>
-    </w:p>
-    <w:p>
-      <w:pPr>
-        <w:pStyle w:val="Testscript"/>
-        <w:ind w:left="0" w:right="0"/>
-      </w:pPr>
-    </w:p>
-    <w:p>
-      <w:pPr>
-        <w:pStyle w:val="Testscript"/>
-        <w:ind w:left="0" w:right="0"/>
-      </w:pPr>
-      <w:r>
-        <w:t>(3</w:t>
-      </w:r>
-      <w:r>
-        <w:rPr>
-          <w:vertAlign w:val="superscript"/>
-        </w:rPr>
-        <w:t>rd</w:t>
-      </w:r>
-      <w:r>
-        <w:t>/4</w:t>
-      </w:r>
-      <w:r>
-        <w:rPr>
-          <w:vertAlign w:val="superscript"/>
-        </w:rPr>
-        <w:t>th</w:t>
-      </w:r>
-      <w:r>
-        <w:t xml:space="preserve"> yr</w:t>
-      </w:r>
-      <w:r>
-        <w:t>/off-campus, not at home</w:t>
-      </w:r>
-      <w:r>
-        <w:t>)</w:t>
-      </w:r>
-      <w:r>
-        <w:t xml:space="preserve"> On a scale from 1 (lowest) to 10 (highest), how would you rate your experience of finding non-dorm housing? </w:t>
-      </w:r>
-    </w:p>
-    <w:p>
-      <w:pPr>
-        <w:pStyle w:val="Testscript"/>
-        <w:ind w:left="0" w:right="0"/>
-      </w:pPr>
-      <w:r>
-        <w:t xml:space="preserve">What would have made your experience better? </w:t>
-      </w:r>
-    </w:p>
-    <w:p>
-      <w:pPr>
-        <w:pStyle w:val="Testscript"/>
-        <w:ind w:left="0" w:right="0"/>
-      </w:pPr>
-      <w:r>
-        <w:t xml:space="preserve">What did help your process that you’re glad you had? </w:t>
-      </w:r>
-    </w:p>
-    <w:p>
-      <w:pPr>
-        <w:pStyle w:val="Testscript"/>
-        <w:ind w:left="0" w:right="0"/>
-      </w:pPr>
-    </w:p>
-    <w:p>
-      <w:pPr>
-        <w:pStyle w:val="Testscript"/>
-        <w:ind w:left="0" w:right="0"/>
-      </w:pPr>
-    </w:p>
-    <w:p>
-      <w:pPr>
-        <w:pStyle w:val="Testscript"/>
-        <w:ind w:left="0" w:right="0"/>
-      </w:pPr>
-    </w:p>
-    <w:p>
-      <w:pPr>
-        <w:pStyle w:val="Testscript"/>
-        <w:ind w:left="0" w:right="0"/>
-      </w:pPr>
-    </w:p>
-    <w:p>
-      <w:pPr>
-        <w:pStyle w:val="Testscript"/>
-        <w:ind w:left="0" w:right="0"/>
-      </w:pPr>
-      <w:r>
-        <w:lastRenderedPageBreak/>
-        <w:t xml:space="preserve">(KE) </w:t>
-      </w:r>
-    </w:p>
-    <w:p>
-      <w:pPr>
-        <w:pStyle w:val="Testscript"/>
-        <w:ind w:left="0" w:right="0"/>
-      </w:pPr>
-      <w:r>
-        <w:t xml:space="preserve">How much did you </w:t>
-      </w:r>
-      <w:proofErr w:type="gramStart"/>
-      <w:r>
-        <w:t>look into</w:t>
-      </w:r>
-      <w:proofErr w:type="gramEnd"/>
-      <w:r>
-        <w:t xml:space="preserve"> housing off-campus? </w:t>
-      </w:r>
-    </w:p>
-    <w:p>
-      <w:pPr>
-        <w:pStyle w:val="Testscript"/>
-        <w:ind w:left="0" w:right="0"/>
-      </w:pPr>
-      <w:r>
-        <w:t xml:space="preserve">What were you’re your deciding factors? </w:t>
-      </w:r>
-    </w:p>
-    <w:p>
-      <w:pPr>
-        <w:pStyle w:val="Testscript"/>
-        <w:ind w:left="0" w:right="0"/>
-      </w:pPr>
-      <w:r>
-        <w:t xml:space="preserve">What would have made your </w:t>
-      </w:r>
-      <w:r>
-        <w:t xml:space="preserve">house hunting </w:t>
-      </w:r>
-      <w:r>
-        <w:t xml:space="preserve">experience better? </w:t>
-      </w:r>
-    </w:p>
-    <w:p>
-      <w:pPr>
-        <w:pStyle w:val="Testscript"/>
-        <w:ind w:left="0" w:right="0"/>
-      </w:pPr>
-      <w:r>
-        <w:t>What did help your process that you’re glad you had?</w:t>
-      </w:r>
-      <w:r>
-        <w:t xml:space="preserve"> </w:t>
-      </w:r>
-    </w:p>
-    <w:p>
-      <w:pPr>
-        <w:pStyle w:val="Testscript"/>
-        <w:ind w:left="0" w:right="0"/>
-      </w:pPr>
-      <w:r>
-        <w:t xml:space="preserve">How would you rate </w:t>
-      </w:r>
-      <w:r>
-        <w:t xml:space="preserve">(1-10) </w:t>
-      </w:r>
-      <w:r>
-        <w:t xml:space="preserve">and describe the process of comparing KE housing amenities to other dorm or off-campus housing? </w:t>
-      </w:r>
-    </w:p>
-    <w:p>
-      <w:pPr>
-        <w:pStyle w:val="Testscript"/>
-        <w:spacing w:before="480"/>
-        <w:ind w:left="0" w:right="0"/>
-      </w:pPr>
-    </w:p>
-    <w:p>
-      <w:pPr>
-        <w:pStyle w:val="Testscript"/>
-        <w:ind w:left="0" w:right="0"/>
-        <w:rPr>
-          <w:b/>
-          <w:bCs/>
-        </w:rPr>
-      </w:pPr>
-      <w:r>
-        <w:rPr>
-          <w:b/>
-          <w:bCs/>
-        </w:rPr>
-        <w:t>Do you have any questions for me?</w:t>
-      </w:r>
-    </w:p>
-    <w:p>
-      <w:pPr>
-        <w:pStyle w:val="Testscript"/>
-        <w:spacing w:before="360"/>
-        <w:ind w:left="0" w:right="0"/>
-      </w:pPr>
-      <w:r>
-        <w:t xml:space="preserve">As we go into the test, here’s a reminder to try to think out loud. Talk about </w:t>
-      </w:r>
-      <w:r>
-        <w:t xml:space="preserve">what you make of </w:t>
-      </w:r>
-      <w:r>
-        <w:t>what you see in the app or how it responds:</w:t>
-      </w:r>
-      <w:r>
-        <w:t xml:space="preserve"> what strikes you about it, what you </w:t>
-      </w:r>
-      <w:r>
-        <w:t xml:space="preserve">think you </w:t>
-      </w:r>
-      <w:r>
-        <w:t xml:space="preserve">can do </w:t>
-      </w:r>
-      <w:r>
-        <w:t>with it</w:t>
-      </w:r>
-      <w:r>
-        <w:t xml:space="preserve">, and what it’s for. </w:t>
-      </w:r>
-      <w:r>
-        <w:t>Just narrate!</w:t>
-      </w:r>
-    </w:p>
-    <w:p>
-      <w:pPr>
-        <w:ind w:left="0" w:right="0"/>
-      </w:pPr>
-    </w:p>
-    <w:tbl>
-      <w:tblPr>
-        <w:tblW w:w="0" w:type="auto"/>
-        <w:tblInd w:w="-95" w:type="dxa"/>
-        <w:tblBorders>
-          <w:top w:val="single" w:sz="4" w:space="0" w:color="000000"/>
-          <w:left w:val="single" w:sz="4" w:space="0" w:color="000000"/>
-          <w:bottom w:val="single" w:sz="4" w:space="0" w:color="000000"/>
-          <w:right w:val="single" w:sz="4" w:space="0" w:color="000000"/>
-          <w:insideH w:val="single" w:sz="4" w:space="0" w:color="000000"/>
-          <w:insideV w:val="single" w:sz="4" w:space="0" w:color="000000"/>
-        </w:tblBorders>
-        <w:tblLook w:val="04A0" w:firstRow="1" w:lastRow="0" w:firstColumn="1" w:lastColumn="0" w:noHBand="0" w:noVBand="1"/>
-      </w:tblPr>
-      <w:tblGrid>
-        <w:gridCol w:w="9360"/>
-      </w:tblGrid>
-      <w:tr>
-        <w:trPr>
-          <w:trHeight w:val="1144"/>
-        </w:trPr>
-        <w:tc>
-          <w:tcPr>
-            <w:tcW w:w="9360" w:type="dxa"/>
-          </w:tcPr>
-          <w:p>
-            <w:pPr>
-              <w:pStyle w:val="Testscriptchecklist"/>
-              <w:ind w:left="0"/>
-            </w:pPr>
-            <w:r>
-              <w:t>Place the open app before them, open to the splash screen</w:t>
-            </w:r>
-            <w:r>
-              <w:t>.</w:t>
-            </w:r>
-            <w:r>
-              <w:t xml:space="preserve"> </w:t>
-            </w:r>
-          </w:p>
-          <w:p>
-            <w:pPr>
-              <w:pStyle w:val="Testscriptchecklist"/>
-              <w:ind w:left="0"/>
-            </w:pPr>
-            <w:r>
-              <w:t>Start a stopwatch and “lap” every time you move to another task.</w:t>
-            </w:r>
-          </w:p>
-        </w:tc>
-      </w:tr>
-    </w:tbl>
+    </w:p>
     <w:p>
       <w:pPr>
         <w:pStyle w:val="Testscript"/>
@@ -797,6 +805,54 @@
     <w:p>
       <w:pPr>
         <w:pStyle w:val="Testscript"/>
+        <w:ind w:left="0" w:right="0"/>
+        <w:rPr>
+          <w:i/>
+          <w:iCs/>
+          <w:sz w:val="28"/>
+          <w:szCs w:val="28"/>
+        </w:rPr>
+      </w:pPr>
+      <w:r>
+        <w:rPr>
+          <w:i/>
+          <w:iCs/>
+          <w:sz w:val="28"/>
+          <w:szCs w:val="28"/>
+        </w:rPr>
+        <w:t>We are not testing the login feature, so just press the red “Log In”</w:t>
+      </w:r>
+      <w:r>
+        <w:rPr>
+          <w:i/>
+          <w:iCs/>
+          <w:sz w:val="28"/>
+          <w:szCs w:val="28"/>
+        </w:rPr>
+        <w:t xml:space="preserve"> button </w:t>
+      </w:r>
+      <w:r>
+        <w:rPr>
+          <w:i/>
+          <w:iCs/>
+          <w:sz w:val="28"/>
+          <w:szCs w:val="28"/>
+        </w:rPr>
+        <w:t>then the yellow “Log In”</w:t>
+      </w:r>
+      <w:r>
+        <w:rPr>
+          <w:i/>
+          <w:iCs/>
+          <w:sz w:val="28"/>
+          <w:szCs w:val="28"/>
+        </w:rPr>
+        <w:t xml:space="preserve"> button.</w:t>
+      </w:r>
+    </w:p>
+    <w:p>
+      <w:pPr>
+        <w:pStyle w:val="Testscript"/>
         <w:numPr>
           <w:ilvl w:val="0"/>
           <w:numId w:val="2"/>
@@ -804,15 +860,27 @@
         <w:ind w:right="0"/>
       </w:pPr>
       <w:r>
-        <w:t xml:space="preserve">Log in with the </w:t>
-      </w:r>
-      <w:proofErr w:type="gramStart"/>
-      <w:r>
-        <w:t>user name</w:t>
-      </w:r>
-      <w:proofErr w:type="gramEnd"/>
-      <w:r>
-        <w:t xml:space="preserve"> “Scout” and password “rent2024”.</w:t>
+        <w:t xml:space="preserve">First, you want to find the house with the </w:t>
+      </w:r>
+      <w:r>
+        <w:rPr>
+          <w:b/>
+          <w:bCs/>
+        </w:rPr>
+        <w:t>highest rating</w:t>
+      </w:r>
+      <w:r>
+        <w:t xml:space="preserve">. Once you find it, </w:t>
+      </w:r>
+      <w:r>
+        <w:rPr>
+          <w:b/>
+          <w:bCs/>
+        </w:rPr>
+        <w:t>save it</w:t>
+      </w:r>
+      <w:r>
+        <w:t xml:space="preserve"> so that you can come back to it later.</w:t>
       </w:r>
     </w:p>
     <w:p>
@@ -823,9 +891,196 @@
           <w:numId w:val="2"/>
         </w:numPr>
         <w:ind w:right="0"/>
-      </w:pPr>
-      <w:r>
-        <w:t>We’ll start with a simple scenario. You want to see the house with the highest rating.</w:t>
+        <w:rPr>
+          <w:i/>
+          <w:iCs/>
+        </w:rPr>
+      </w:pPr>
+      <w:r>
+        <w:t>Now</w:t>
+      </w:r>
+      <w:r>
+        <w:t>, say y</w:t>
+      </w:r>
+      <w:r>
+        <w:t xml:space="preserve">ou </w:t>
+      </w:r>
+      <w:r>
+        <w:t>have</w:t>
+      </w:r>
+      <w:r>
+        <w:t xml:space="preserve"> </w:t>
+      </w:r>
+      <w:r>
+        <w:t>several</w:t>
+      </w:r>
+      <w:r>
+        <w:t xml:space="preserve"> housemates</w:t>
+      </w:r>
+      <w:r>
+        <w:t xml:space="preserve">. </w:t>
+      </w:r>
+    </w:p>
+    <w:p>
+      <w:pPr>
+        <w:pStyle w:val="Testscript"/>
+        <w:numPr>
+          <w:ilvl w:val="1"/>
+          <w:numId w:val="2"/>
+        </w:numPr>
+        <w:ind w:right="0"/>
+        <w:rPr>
+          <w:i/>
+          <w:iCs/>
+        </w:rPr>
+      </w:pPr>
+      <w:r>
+        <w:t>You all agreed</w:t>
+      </w:r>
+      <w:r>
+        <w:t xml:space="preserve"> </w:t>
+      </w:r>
+      <w:r>
+        <w:t>on</w:t>
+      </w:r>
+      <w:r>
+        <w:t xml:space="preserve"> </w:t>
+      </w:r>
+      <w:r>
+        <w:t xml:space="preserve">paying a </w:t>
+      </w:r>
+      <w:r>
+        <w:rPr>
+          <w:b/>
+          <w:bCs/>
+        </w:rPr>
+        <w:t xml:space="preserve">rent </w:t>
+      </w:r>
+      <w:r>
+        <w:rPr>
+          <w:b/>
+          <w:bCs/>
+        </w:rPr>
+        <w:t>below</w:t>
+      </w:r>
+      <w:r>
+        <w:rPr>
+          <w:b/>
+          <w:bCs/>
+        </w:rPr>
+        <w:t xml:space="preserve"> $</w:t>
+      </w:r>
+      <w:r>
+        <w:rPr>
+          <w:b/>
+          <w:bCs/>
+        </w:rPr>
+        <w:t>20</w:t>
+      </w:r>
+      <w:r>
+        <w:rPr>
+          <w:b/>
+          <w:bCs/>
+        </w:rPr>
+        <w:t>00</w:t>
+      </w:r>
+      <w:r>
+        <w:rPr>
+          <w:b/>
+          <w:bCs/>
+        </w:rPr>
+        <w:t>/month</w:t>
+      </w:r>
+      <w:r>
+        <w:rPr>
+          <w:b/>
+          <w:bCs/>
+        </w:rPr>
+        <w:t xml:space="preserve"> total</w:t>
+      </w:r>
+      <w:r>
+        <w:t>.</w:t>
+      </w:r>
+    </w:p>
+    <w:p>
+      <w:pPr>
+        <w:pStyle w:val="Testscript"/>
+        <w:numPr>
+          <w:ilvl w:val="1"/>
+          <w:numId w:val="2"/>
+        </w:numPr>
+        <w:ind w:right="0"/>
+        <w:rPr>
+          <w:i/>
+          <w:iCs/>
+        </w:rPr>
+      </w:pPr>
+      <w:r>
+        <w:t xml:space="preserve">How far is the </w:t>
+      </w:r>
+      <w:r>
+        <w:rPr>
+          <w:b/>
+          <w:bCs/>
+        </w:rPr>
+        <w:t>furthest house to campus</w:t>
+      </w:r>
+      <w:r>
+        <w:t xml:space="preserve"> with this parameter?</w:t>
+      </w:r>
+    </w:p>
+    <w:p>
+      <w:pPr>
+        <w:pStyle w:val="Testscript"/>
+        <w:numPr>
+          <w:ilvl w:val="1"/>
+          <w:numId w:val="2"/>
+        </w:numPr>
+        <w:ind w:right="0"/>
+        <w:rPr>
+          <w:i/>
+          <w:iCs/>
+        </w:rPr>
+      </w:pPr>
+      <w:r>
+        <w:t>How far is the</w:t>
+      </w:r>
+      <w:r>
+        <w:t xml:space="preserve"> </w:t>
+      </w:r>
+      <w:r>
+        <w:rPr>
+          <w:b/>
+          <w:bCs/>
+        </w:rPr>
+        <w:t>closest</w:t>
+      </w:r>
+      <w:r>
+        <w:t>?</w:t>
+      </w:r>
+    </w:p>
+    <w:p>
+      <w:pPr>
+        <w:pStyle w:val="Testscript"/>
+        <w:numPr>
+          <w:ilvl w:val="2"/>
+          <w:numId w:val="2"/>
+        </w:numPr>
+        <w:ind w:right="0"/>
+        <w:rPr>
+          <w:i/>
+          <w:iCs/>
+        </w:rPr>
+      </w:pPr>
+      <w:r>
+        <w:rPr>
+          <w:b/>
+          <w:bCs/>
+        </w:rPr>
+        <w:t>Save this option</w:t>
+      </w:r>
+      <w:r>
+        <w:t xml:space="preserve"> for later.</w:t>
       </w:r>
     </w:p>
     <w:p>
@@ -838,34 +1093,18 @@
         <w:ind w:right="0"/>
       </w:pPr>
       <w:r>
-        <w:t xml:space="preserve">You have 4 </w:t>
-      </w:r>
-      <w:proofErr w:type="gramStart"/>
-      <w:r>
-        <w:t>housemates</w:t>
-      </w:r>
-      <w:proofErr w:type="gramEnd"/>
-      <w:r>
-        <w:t xml:space="preserve"> and you’ve agreed to aim for a rent no higher than $</w:t>
-      </w:r>
-      <w:r>
-        <w:t>20</w:t>
-      </w:r>
-      <w:r>
-        <w:t>00</w:t>
-      </w:r>
-      <w:r>
-        <w:t>/month</w:t>
-      </w:r>
-      <w:r>
-        <w:t xml:space="preserve"> total. </w:t>
-      </w:r>
-      <w:r>
-        <w:t xml:space="preserve">You’re meeting later today to </w:t>
-      </w:r>
-      <w:r>
         <w:lastRenderedPageBreak/>
-        <w:t xml:space="preserve">discuss the options you’ve come up with and you want to show them what you find in this search. </w:t>
+        <w:t xml:space="preserve">Now, </w:t>
+      </w:r>
+      <w:r>
+        <w:rPr>
+          <w:b/>
+          <w:bCs/>
+        </w:rPr>
+        <w:t>reset your search parameters</w:t>
+      </w:r>
+      <w:r>
+        <w:t xml:space="preserve">. </w:t>
       </w:r>
     </w:p>
     <w:p>
@@ -878,16 +1117,208 @@
         <w:ind w:right="0"/>
       </w:pPr>
       <w:r>
-        <w:t xml:space="preserve">You and your housemates have agreed on a little bit of rent flexibility but would still rather choose the least expensive option you can. </w:t>
-      </w:r>
-      <w:r>
-        <w:t>One of your housemates only has a bike so wants a house within ¾ mile from a bus stop, while another one</w:t>
-      </w:r>
-      <w:r>
-        <w:t xml:space="preserve"> of your housemates has an emotional support cat. </w:t>
-      </w:r>
-      <w:r>
-        <w:t>Choose the best option and “contact” the landlord.</w:t>
+        <w:t>O</w:t>
+      </w:r>
+      <w:r>
+        <w:t>ne</w:t>
+      </w:r>
+      <w:r>
+        <w:t xml:space="preserve"> </w:t>
+      </w:r>
+      <w:r>
+        <w:t xml:space="preserve">of </w:t>
+      </w:r>
+      <w:r>
+        <w:t>your housemates</w:t>
+      </w:r>
+      <w:r>
+        <w:t xml:space="preserve"> has an emotional support </w:t>
+      </w:r>
+      <w:r>
+        <w:t>peacock</w:t>
+      </w:r>
+      <w:r>
+        <w:t xml:space="preserve"> that drives you crazy</w:t>
+      </w:r>
+      <w:r>
+        <w:t>.</w:t>
+      </w:r>
+    </w:p>
+    <w:p>
+      <w:pPr>
+        <w:pStyle w:val="Testscript"/>
+        <w:numPr>
+          <w:ilvl w:val="1"/>
+          <w:numId w:val="2"/>
+        </w:numPr>
+        <w:ind w:right="0"/>
+      </w:pPr>
+      <w:r>
+        <w:t xml:space="preserve">You need to make sure that the </w:t>
+      </w:r>
+      <w:r>
+        <w:rPr>
+          <w:b/>
+          <w:bCs/>
+        </w:rPr>
+        <w:t>landlord allows pets</w:t>
+      </w:r>
+      <w:r>
+        <w:t>.</w:t>
+      </w:r>
+    </w:p>
+    <w:p>
+      <w:pPr>
+        <w:pStyle w:val="Testscript"/>
+        <w:numPr>
+          <w:ilvl w:val="1"/>
+          <w:numId w:val="2"/>
+        </w:numPr>
+        <w:ind w:right="0"/>
+      </w:pPr>
+      <w:r>
+        <w:t>You</w:t>
+      </w:r>
+      <w:r>
+        <w:t xml:space="preserve"> also need to </w:t>
+      </w:r>
+      <w:r>
+        <w:rPr>
+          <w:b/>
+          <w:bCs/>
+        </w:rPr>
+        <w:t xml:space="preserve">find a house that </w:t>
+      </w:r>
+      <w:proofErr w:type="gramStart"/>
+      <w:r>
+        <w:rPr>
+          <w:b/>
+          <w:bCs/>
+        </w:rPr>
+        <w:t>actually</w:t>
+      </w:r>
+      <w:r>
+        <w:rPr>
+          <w:b/>
+          <w:bCs/>
+        </w:rPr>
+        <w:t xml:space="preserve"> has</w:t>
+      </w:r>
+      <w:proofErr w:type="gramEnd"/>
+      <w:r>
+        <w:rPr>
+          <w:b/>
+          <w:bCs/>
+        </w:rPr>
+        <w:t xml:space="preserve"> contact info</w:t>
+      </w:r>
+      <w:r>
+        <w:t xml:space="preserve"> for the landlord so that you can </w:t>
+      </w:r>
+      <w:r>
+        <w:t>make sure that th</w:t>
+      </w:r>
+      <w:r>
+        <w:t xml:space="preserve">at </w:t>
+      </w:r>
+      <w:r>
+        <w:t xml:space="preserve">“pet friendly” includes </w:t>
+      </w:r>
+      <w:r>
+        <w:rPr>
+          <w:i/>
+          <w:iCs/>
+        </w:rPr>
+        <w:t>birds</w:t>
+      </w:r>
+      <w:r>
+        <w:t>.</w:t>
+      </w:r>
+    </w:p>
+    <w:p>
+      <w:pPr>
+        <w:pStyle w:val="Testscript"/>
+        <w:numPr>
+          <w:ilvl w:val="1"/>
+          <w:numId w:val="2"/>
+        </w:numPr>
+        <w:ind w:right="0"/>
+      </w:pPr>
+      <w:r>
+        <w:t xml:space="preserve">Then, you need </w:t>
+      </w:r>
+      <w:r>
+        <w:rPr>
+          <w:b/>
+          <w:bCs/>
+        </w:rPr>
+        <w:t>arrange your options</w:t>
+      </w:r>
+      <w:r>
+        <w:t xml:space="preserve"> to find one that would </w:t>
+      </w:r>
+      <w:r>
+        <w:rPr>
+          <w:b/>
+          <w:bCs/>
+        </w:rPr>
+        <w:t>allow all 5</w:t>
+      </w:r>
+      <w:r>
+        <w:t xml:space="preserve"> of your house-members to each have a </w:t>
+      </w:r>
+      <w:r>
+        <w:rPr>
+          <w:b/>
+          <w:bCs/>
+        </w:rPr>
+        <w:t>separate room</w:t>
+      </w:r>
+      <w:r>
+        <w:t xml:space="preserve"> so that the bird isn’t in anyone else’s space.</w:t>
+      </w:r>
+    </w:p>
+    <w:p>
+      <w:pPr>
+        <w:pStyle w:val="Testscript"/>
+        <w:numPr>
+          <w:ilvl w:val="1"/>
+          <w:numId w:val="2"/>
+        </w:numPr>
+        <w:ind w:right="0"/>
+      </w:pPr>
+      <w:r>
+        <w:t xml:space="preserve">Now, </w:t>
+      </w:r>
+      <w:r>
+        <w:rPr>
+          <w:b/>
+          <w:bCs/>
+        </w:rPr>
+        <w:t>“contact” that landlord</w:t>
+      </w:r>
+      <w:r>
+        <w:t>.</w:t>
+      </w:r>
+    </w:p>
+    <w:p>
+      <w:pPr>
+        <w:pStyle w:val="Testscript"/>
+        <w:numPr>
+          <w:ilvl w:val="1"/>
+          <w:numId w:val="2"/>
+        </w:numPr>
+        <w:ind w:right="0"/>
+      </w:pPr>
+      <w:r>
+        <w:rPr>
+          <w:b/>
+          <w:bCs/>
+        </w:rPr>
+        <w:t>Save that option</w:t>
+      </w:r>
+      <w:r>
+        <w:t xml:space="preserve"> for later.</w:t>
       </w:r>
     </w:p>
     <w:p>
@@ -900,19 +1331,40 @@
         <w:ind w:right="0"/>
       </w:pPr>
       <w:r>
-        <w:t xml:space="preserve">You have 4 housemates and one of them has an emotional support parrot that drives you crazy, so you need to make sure you have a separate room and bathroom for each of you. You also need to make sure that the landlord </w:t>
-      </w:r>
-      <w:proofErr w:type="gramStart"/>
-      <w:r>
-        <w:rPr>
-          <w:i/>
-          <w:iCs/>
-        </w:rPr>
-        <w:t>allow</w:t>
-      </w:r>
-      <w:proofErr w:type="gramEnd"/>
-      <w:r>
-        <w:t xml:space="preserve"> birds and need to contact the landlord to clarify that “allows pets” includes birds. </w:t>
+        <w:t>Now, y</w:t>
+      </w:r>
+      <w:r>
+        <w:t>ou’re meeting with your future housemates</w:t>
+      </w:r>
+      <w:r>
+        <w:t xml:space="preserve">. Go </w:t>
+      </w:r>
+      <w:r>
+        <w:t xml:space="preserve">back and show them the </w:t>
+      </w:r>
+      <w:r>
+        <w:rPr>
+          <w:b/>
+          <w:bCs/>
+        </w:rPr>
+        <w:t xml:space="preserve">listings that you </w:t>
+      </w:r>
+      <w:r>
+        <w:rPr>
+          <w:b/>
+          <w:bCs/>
+        </w:rPr>
+        <w:t>saved</w:t>
+      </w:r>
+      <w:r>
+        <w:rPr>
+          <w:b/>
+          <w:bCs/>
+        </w:rPr>
+        <w:t xml:space="preserve"> earlier</w:t>
+      </w:r>
+      <w:r>
+        <w:t>.</w:t>
       </w:r>
     </w:p>
     <w:p>
@@ -925,12 +1377,103 @@
         <w:ind w:right="0"/>
       </w:pPr>
       <w:r>
-        <w:t>You’re meeting with your future housemates and want to go back and show them the listings that you found earlier.</w:t>
+        <w:t xml:space="preserve">Talk about </w:t>
+      </w:r>
+      <w:r>
+        <w:t>any final observations. What was your general impression? Would you use this app?</w:t>
+      </w:r>
+    </w:p>
+    <w:p>
+      <w:pPr>
+        <w:pStyle w:val="Testscript"/>
+        <w:ind w:left="0" w:right="0"/>
+      </w:pPr>
+    </w:p>
+    <w:p>
+      <w:pPr>
+        <w:pStyle w:val="Testscript"/>
+        <w:ind w:left="0" w:right="0"/>
+      </w:pPr>
+      <w:r>
+        <w:rPr>
+          <w:rFonts w:ascii="Arial" w:hAnsi="Arial" w:cs="Arial"/>
+          <w:b/>
+          <w:sz w:val="36"/>
+          <w:szCs w:val="36"/>
+        </w:rPr>
+        <w:t>TH</w:t>
+      </w:r>
+      <w:r>
+        <w:rPr>
+          <w:rFonts w:ascii="Arial" w:hAnsi="Arial" w:cs="Arial"/>
+          <w:b/>
+          <w:sz w:val="36"/>
+          <w:szCs w:val="36"/>
+        </w:rPr>
+        <w:t>ANKS</w:t>
+      </w:r>
+    </w:p>
+    <w:p>
+      <w:pPr>
+        <w:pStyle w:val="Testscript"/>
+        <w:ind w:left="0" w:right="0"/>
+      </w:pPr>
+      <w:r>
+        <w:t>That concludes our usability test!</w:t>
+      </w:r>
+      <w:r>
+        <w:t xml:space="preserve"> Thank you </w:t>
+      </w:r>
+      <w:r>
+        <w:t xml:space="preserve">for your willingness to help us test </w:t>
+      </w:r>
+      <w:proofErr w:type="spellStart"/>
+      <w:r>
+        <w:t>RentScout</w:t>
+      </w:r>
+      <w:proofErr w:type="spellEnd"/>
+      <w:r>
+        <w:t xml:space="preserve">. </w:t>
+      </w:r>
+      <w:r>
+        <w:t>Creating this app is a new process for all of us</w:t>
+      </w:r>
+      <w:r>
+        <w:t xml:space="preserve">, so we appreciate your help in </w:t>
+      </w:r>
+      <w:r>
+        <w:t>improving it</w:t>
+      </w:r>
+      <w:r>
+        <w:t xml:space="preserve">. </w:t>
+      </w:r>
+    </w:p>
+    <w:p>
+      <w:pPr>
+        <w:pStyle w:val="Testscript"/>
+        <w:ind w:left="0" w:right="0"/>
+      </w:pPr>
+      <w:r>
+        <w:t xml:space="preserve">We’ll contact you soon with a summary of what we found and how we hope to use it to improve the site. We’ll keep the data from your individual session private and will only release </w:t>
+      </w:r>
+      <w:r>
+        <w:t xml:space="preserve">general data from </w:t>
+      </w:r>
+      <w:proofErr w:type="gramStart"/>
+      <w:r>
+        <w:t>all of</w:t>
+      </w:r>
+      <w:proofErr w:type="gramEnd"/>
+      <w:r>
+        <w:t xml:space="preserve"> our tests</w:t>
+      </w:r>
+      <w:r>
+        <w:t>.</w:t>
       </w:r>
     </w:p>
     <w:sectPr>
-      <w:footerReference w:type="even" r:id="rId5"/>
-      <w:footerReference w:type="default" r:id="rId6"/>
+      <w:footerReference w:type="even" r:id="rId7"/>
+      <w:footerReference w:type="default" r:id="rId8"/>
       <w:pgSz w:w="12240" w:h="15840" w:code="1"/>
       <w:pgMar w:top="1440" w:right="1440" w:bottom="1440" w:left="1440" w:header="2016" w:footer="630" w:gutter="0"/>
       <w:pgNumType w:start="1"/>
@@ -939,6 +1482,31 @@
     </w:sectPr>
   </w:body>
 </w:document>
+</file>
+
+<file path=word/endnotes.xml><?xml version="1.0" encoding="utf-8"?>
+<w:endnotes xmlns:wpc="http://schemas.microsoft.com/office/word/2010/wordprocessingCanvas" xmlns:cx="http://schemas.microsoft.com/office/drawing/2014/chartex" xmlns:cx1="http://schemas.microsoft.com/office/drawing/2015/9/8/chartex" xmlns:cx2="http://schemas.microsoft.com/office/drawing/2015/10/21/chartex" xmlns:cx3="http://schemas.microsoft.com/office/drawing/2016/5/9/chartex" xmlns:cx4="http://schemas.microsoft.com/office/drawing/2016/5/10/chartex" xmlns:cx5="http://schemas.microsoft.com/office/drawing/2016/5/11/chartex" xmlns:cx6="http://schemas.microsoft.com/office/drawing/2016/5/12/chartex" xmlns:cx7="http://schemas.microsoft.com/office/drawing/2016/5/13/chartex" xmlns:cx8="http://schemas.microsoft.com/office/drawing/2016/5/14/chartex" xmlns:mc="http://schemas.openxmlformats.org/markup-compatibility/2006" xmlns:aink="http://schemas.microsoft.com/office/drawing/2016/ink" xmlns:am3d="http://schemas.microsoft.com/office/drawing/2017/model3d" xmlns:o="urn:schemas-microsoft-com:office:office" xmlns:oel="http://schemas.microsoft.com/office/2019/extlst" xmlns:r="http://schemas.openxmlformats.org/officeDocument/2006/relationships" xmlns:m="http://schemas.openxmlformats.org/officeDocument/2006/math" xmlns:v="urn:schemas-microsoft-com:vml" xmlns:wp14="http://schemas.microsoft.com/office/word/2010/wordprocessingDrawing" xmlns:wp="http://schemas.openxmlformats.org/drawingml/2006/wordprocessingDrawing" xmlns:w10="urn:schemas-microsoft-com:office:word" xmlns:w="http://schemas.openxmlformats.org/wordprocessingml/2006/main" xmlns:w14="http://schemas.microsoft.com/office/word/2010/wordml" xmlns:w15="http://schemas.microsoft.com/office/word/2012/wordml" xmlns:w16cex="http://schemas.microsoft.com/office/word/2018/wordml/cex" xmlns:w16cid="http://schemas.microsoft.com/office/word/2016/wordml/cid" xmlns:w16="http://schemas.microsoft.com/office/word/2018/wordml" xmlns:w16du="http://schemas.microsoft.com/office/word/2023/wordml/word16du" xmlns:w16sdtdh="http://schemas.microsoft.com/office/word/2020/wordml/sdtdatahash" xmlns:w16se="http://schemas.microsoft.com/office/word/2015/wordml/symex" xmlns:wpg="http://schemas.microsoft.com/office/word/2010/wordprocessingGroup" xmlns:wpi="http://schemas.microsoft.com/office/word/2010/wordprocessingInk" xmlns:wne="http://schemas.microsoft.com/office/word/2006/wordml" xmlns:wps="http://schemas.microsoft.com/office/word/2010/wordprocessingShape" mc:Ignorable="w14 w15 w16se w16cid w16 w16cex w16sdtdh w16du wp14">
+  <w:endnote w:type="separator" w:id="-1">
+    <w:p>
+      <w:pPr>
+        <w:spacing w:after="0" w:line="240" w:lineRule="auto"/>
+      </w:pPr>
+      <w:r>
+        <w:separator/>
+      </w:r>
+    </w:p>
+  </w:endnote>
+  <w:endnote w:type="continuationSeparator" w:id="0">
+    <w:p>
+      <w:pPr>
+        <w:spacing w:after="0" w:line="240" w:lineRule="auto"/>
+      </w:pPr>
+      <w:r>
+        <w:continuationSeparator/>
+      </w:r>
+    </w:p>
+  </w:endnote>
+</w:endnotes>
 </file>
 
 <file path=word/footer1.xml><?xml version="1.0" encoding="utf-8"?>
@@ -1067,13 +1635,38 @@
 </w:ftr>
 </file>
 
+<file path=word/footnotes.xml><?xml version="1.0" encoding="utf-8"?>
+<w:footnotes xmlns:wpc="http://schemas.microsoft.com/office/word/2010/wordprocessingCanvas" xmlns:cx="http://schemas.microsoft.com/office/drawing/2014/chartex" xmlns:cx1="http://schemas.microsoft.com/office/drawing/2015/9/8/chartex" xmlns:cx2="http://schemas.microsoft.com/office/drawing/2015/10/21/chartex" xmlns:cx3="http://schemas.microsoft.com/office/drawing/2016/5/9/chartex" xmlns:cx4="http://schemas.microsoft.com/office/drawing/2016/5/10/chartex" xmlns:cx5="http://schemas.microsoft.com/office/drawing/2016/5/11/chartex" xmlns:cx6="http://schemas.microsoft.com/office/drawing/2016/5/12/chartex" xmlns:cx7="http://schemas.microsoft.com/office/drawing/2016/5/13/chartex" xmlns:cx8="http://schemas.microsoft.com/office/drawing/2016/5/14/chartex" xmlns:mc="http://schemas.openxmlformats.org/markup-compatibility/2006" xmlns:aink="http://schemas.microsoft.com/office/drawing/2016/ink" xmlns:am3d="http://schemas.microsoft.com/office/drawing/2017/model3d" xmlns:o="urn:schemas-microsoft-com:office:office" xmlns:oel="http://schemas.microsoft.com/office/2019/extlst" xmlns:r="http://schemas.openxmlformats.org/officeDocument/2006/relationships" xmlns:m="http://schemas.openxmlformats.org/officeDocument/2006/math" xmlns:v="urn:schemas-microsoft-com:vml" xmlns:wp14="http://schemas.microsoft.com/office/word/2010/wordprocessingDrawing" xmlns:wp="http://schemas.openxmlformats.org/drawingml/2006/wordprocessingDrawing" xmlns:w10="urn:schemas-microsoft-com:office:word" xmlns:w="http://schemas.openxmlformats.org/wordprocessingml/2006/main" xmlns:w14="http://schemas.microsoft.com/office/word/2010/wordml" xmlns:w15="http://schemas.microsoft.com/office/word/2012/wordml" xmlns:w16cex="http://schemas.microsoft.com/office/word/2018/wordml/cex" xmlns:w16cid="http://schemas.microsoft.com/office/word/2016/wordml/cid" xmlns:w16="http://schemas.microsoft.com/office/word/2018/wordml" xmlns:w16du="http://schemas.microsoft.com/office/word/2023/wordml/word16du" xmlns:w16sdtdh="http://schemas.microsoft.com/office/word/2020/wordml/sdtdatahash" xmlns:w16se="http://schemas.microsoft.com/office/word/2015/wordml/symex" xmlns:wpg="http://schemas.microsoft.com/office/word/2010/wordprocessingGroup" xmlns:wpi="http://schemas.microsoft.com/office/word/2010/wordprocessingInk" xmlns:wne="http://schemas.microsoft.com/office/word/2006/wordml" xmlns:wps="http://schemas.microsoft.com/office/word/2010/wordprocessingShape" mc:Ignorable="w14 w15 w16se w16cid w16 w16cex w16sdtdh w16du wp14">
+  <w:footnote w:type="separator" w:id="-1">
+    <w:p>
+      <w:pPr>
+        <w:spacing w:after="0" w:line="240" w:lineRule="auto"/>
+      </w:pPr>
+      <w:r>
+        <w:separator/>
+      </w:r>
+    </w:p>
+  </w:footnote>
+  <w:footnote w:type="continuationSeparator" w:id="0">
+    <w:p>
+      <w:pPr>
+        <w:spacing w:after="0" w:line="240" w:lineRule="auto"/>
+      </w:pPr>
+      <w:r>
+        <w:continuationSeparator/>
+      </w:r>
+    </w:p>
+  </w:footnote>
+</w:footnotes>
+</file>
+
 <file path=word/numbering.xml><?xml version="1.0" encoding="utf-8"?>
 <w:numbering xmlns:wpc="http://schemas.microsoft.com/office/word/2010/wordprocessingCanvas" xmlns:cx="http://schemas.microsoft.com/office/drawing/2014/chartex" xmlns:cx1="http://schemas.microsoft.com/office/drawing/2015/9/8/chartex" xmlns:cx2="http://schemas.microsoft.com/office/drawing/2015/10/21/chartex" xmlns:cx3="http://schemas.microsoft.com/office/drawing/2016/5/9/chartex" xmlns:cx4="http://schemas.microsoft.com/office/drawing/2016/5/10/chartex" xmlns:cx5="http://schemas.microsoft.com/office/drawing/2016/5/11/chartex" xmlns:cx6="http://schemas.microsoft.com/office/drawing/2016/5/12/chartex" xmlns:cx7="http://schemas.microsoft.com/office/drawing/2016/5/13/chartex" xmlns:cx8="http://schemas.microsoft.com/office/drawing/2016/5/14/chartex" xmlns:mc="http://schemas.openxmlformats.org/markup-compatibility/2006" xmlns:aink="http://schemas.microsoft.com/office/drawing/2016/ink" xmlns:am3d="http://schemas.microsoft.com/office/drawing/2017/model3d" xmlns:o="urn:schemas-microsoft-com:office:office" xmlns:oel="http://schemas.microsoft.com/office/2019/extlst" xmlns:r="http://schemas.openxmlformats.org/officeDocument/2006/relationships" xmlns:m="http://schemas.openxmlformats.org/officeDocument/2006/math" xmlns:v="urn:schemas-microsoft-com:vml" xmlns:wp14="http://schemas.microsoft.com/office/word/2010/wordprocessingDrawing" xmlns:wp="http://schemas.openxmlformats.org/drawingml/2006/wordprocessingDrawing" xmlns:w10="urn:schemas-microsoft-com:office:word" xmlns:w="http://schemas.openxmlformats.org/wordprocessingml/2006/main" xmlns:w14="http://schemas.microsoft.com/office/word/2010/wordml" xmlns:w15="http://schemas.microsoft.com/office/word/2012/wordml" xmlns:w16cex="http://schemas.microsoft.com/office/word/2018/wordml/cex" xmlns:w16cid="http://schemas.microsoft.com/office/word/2016/wordml/cid" xmlns:w16="http://schemas.microsoft.com/office/word/2018/wordml" xmlns:w16du="http://schemas.microsoft.com/office/word/2023/wordml/word16du" xmlns:w16sdtdh="http://schemas.microsoft.com/office/word/2020/wordml/sdtdatahash" xmlns:w16se="http://schemas.microsoft.com/office/word/2015/wordml/symex" xmlns:wpg="http://schemas.microsoft.com/office/word/2010/wordprocessingGroup" xmlns:wpi="http://schemas.microsoft.com/office/word/2010/wordprocessingInk" xmlns:wne="http://schemas.microsoft.com/office/word/2006/wordml" xmlns:wps="http://schemas.microsoft.com/office/word/2010/wordprocessingShape" mc:Ignorable="w14 w15 w16se w16cid w16 w16cex w16sdtdh w16du wp14">
   <w:abstractNum w:abstractNumId="0" w15:restartNumberingAfterBreak="0">
     <w:nsid w:val="37156931"/>
     <w:multiLevelType w:val="hybridMultilevel"/>
-    <w:tmpl w:val="24B0CD16"/>
-    <w:lvl w:ilvl="0" w:tplc="0409000F">
+    <w:tmpl w:val="7C8458B2"/>
+    <w:lvl w:ilvl="0" w:tplc="37A886BE">
       <w:start w:val="1"/>
       <w:numFmt w:val="decimal"/>
       <w:lvlText w:val="%1."/>
@@ -1083,9 +1676,11 @@
       </w:pPr>
       <w:rPr>
         <w:rFonts w:hint="default"/>
+        <w:i w:val="0"/>
+        <w:iCs w:val="0"/>
       </w:rPr>
     </w:lvl>
-    <w:lvl w:ilvl="1" w:tplc="04090019">
+    <w:lvl w:ilvl="1" w:tplc="2AB49F32">
       <w:start w:val="1"/>
       <w:numFmt w:val="lowerLetter"/>
       <w:lvlText w:val="%2."/>
@@ -1093,8 +1688,12 @@
       <w:pPr>
         <w:ind w:left="1440" w:hanging="360"/>
       </w:pPr>
-    </w:lvl>
-    <w:lvl w:ilvl="2" w:tplc="0409001B" w:tentative="1">
+      <w:rPr>
+        <w:i w:val="0"/>
+        <w:iCs w:val="0"/>
+      </w:rPr>
+    </w:lvl>
+    <w:lvl w:ilvl="2" w:tplc="0409001B">
       <w:start w:val="1"/>
       <w:numFmt w:val="lowerRoman"/>
       <w:lvlText w:val="%3."/>
@@ -1159,6 +1758,95 @@
     </w:lvl>
   </w:abstractNum>
   <w:abstractNum w:abstractNumId="1" w15:restartNumberingAfterBreak="0">
+    <w:nsid w:val="4D003299"/>
+    <w:multiLevelType w:val="hybridMultilevel"/>
+    <w:tmpl w:val="CD64EE20"/>
+    <w:lvl w:ilvl="0" w:tplc="0409000F">
+      <w:start w:val="1"/>
+      <w:numFmt w:val="decimal"/>
+      <w:lvlText w:val="%1."/>
+      <w:lvlJc w:val="left"/>
+      <w:pPr>
+        <w:ind w:left="720" w:hanging="360"/>
+      </w:pPr>
+      <w:rPr>
+        <w:rFonts w:hint="default"/>
+      </w:rPr>
+    </w:lvl>
+    <w:lvl w:ilvl="1" w:tplc="04090019" w:tentative="1">
+      <w:start w:val="1"/>
+      <w:numFmt w:val="lowerLetter"/>
+      <w:lvlText w:val="%2."/>
+      <w:lvlJc w:val="left"/>
+      <w:pPr>
+        <w:ind w:left="1440" w:hanging="360"/>
+      </w:pPr>
+    </w:lvl>
+    <w:lvl w:ilvl="2" w:tplc="0409001B" w:tentative="1">
+      <w:start w:val="1"/>
+      <w:numFmt w:val="lowerRoman"/>
+      <w:lvlText w:val="%3."/>
+      <w:lvlJc w:val="right"/>
+      <w:pPr>
+        <w:ind w:left="2160" w:hanging="180"/>
+      </w:pPr>
+    </w:lvl>
+    <w:lvl w:ilvl="3" w:tplc="0409000F" w:tentative="1">
+      <w:start w:val="1"/>
+      <w:numFmt w:val="decimal"/>
+      <w:lvlText w:val="%4."/>
+      <w:lvlJc w:val="left"/>
+      <w:pPr>
+        <w:ind w:left="2880" w:hanging="360"/>
+      </w:pPr>
+    </w:lvl>
+    <w:lvl w:ilvl="4" w:tplc="04090019" w:tentative="1">
+      <w:start w:val="1"/>
+      <w:numFmt w:val="lowerLetter"/>
+      <w:lvlText w:val="%5."/>
+      <w:lvlJc w:val="left"/>
+      <w:pPr>
+        <w:ind w:left="3600" w:hanging="360"/>
+      </w:pPr>
+    </w:lvl>
+    <w:lvl w:ilvl="5" w:tplc="0409001B" w:tentative="1">
+      <w:start w:val="1"/>
+      <w:numFmt w:val="lowerRoman"/>
+      <w:lvlText w:val="%6."/>
+      <w:lvlJc w:val="right"/>
+      <w:pPr>
+        <w:ind w:left="4320" w:hanging="180"/>
+      </w:pPr>
+    </w:lvl>
+    <w:lvl w:ilvl="6" w:tplc="0409000F" w:tentative="1">
+      <w:start w:val="1"/>
+      <w:numFmt w:val="decimal"/>
+      <w:lvlText w:val="%7."/>
+      <w:lvlJc w:val="left"/>
+      <w:pPr>
+        <w:ind w:left="5040" w:hanging="360"/>
+      </w:pPr>
+    </w:lvl>
+    <w:lvl w:ilvl="7" w:tplc="04090019" w:tentative="1">
+      <w:start w:val="1"/>
+      <w:numFmt w:val="lowerLetter"/>
+      <w:lvlText w:val="%8."/>
+      <w:lvlJc w:val="left"/>
+      <w:pPr>
+        <w:ind w:left="5760" w:hanging="360"/>
+      </w:pPr>
+    </w:lvl>
+    <w:lvl w:ilvl="8" w:tplc="0409001B" w:tentative="1">
+      <w:start w:val="1"/>
+      <w:numFmt w:val="lowerRoman"/>
+      <w:lvlText w:val="%9."/>
+      <w:lvlJc w:val="right"/>
+      <w:pPr>
+        <w:ind w:left="6480" w:hanging="180"/>
+      </w:pPr>
+    </w:lvl>
+  </w:abstractNum>
+  <w:abstractNum w:abstractNumId="2" w15:restartNumberingAfterBreak="0">
     <w:nsid w:val="4D311F8A"/>
     <w:multiLevelType w:val="hybridMultilevel"/>
     <w:tmpl w:val="C03082AC"/>
@@ -1272,11 +1960,106 @@
       </w:rPr>
     </w:lvl>
   </w:abstractNum>
+  <w:abstractNum w:abstractNumId="3" w15:restartNumberingAfterBreak="0">
+    <w:nsid w:val="58A20C32"/>
+    <w:multiLevelType w:val="hybridMultilevel"/>
+    <w:tmpl w:val="63E249A8"/>
+    <w:lvl w:ilvl="0" w:tplc="0409000F">
+      <w:start w:val="1"/>
+      <w:numFmt w:val="decimal"/>
+      <w:lvlText w:val="%1."/>
+      <w:lvlJc w:val="left"/>
+      <w:pPr>
+        <w:ind w:left="720" w:hanging="360"/>
+      </w:pPr>
+      <w:rPr>
+        <w:rFonts w:hint="default"/>
+      </w:rPr>
+    </w:lvl>
+    <w:lvl w:ilvl="1" w:tplc="04090019" w:tentative="1">
+      <w:start w:val="1"/>
+      <w:numFmt w:val="lowerLetter"/>
+      <w:lvlText w:val="%2."/>
+      <w:lvlJc w:val="left"/>
+      <w:pPr>
+        <w:ind w:left="1440" w:hanging="360"/>
+      </w:pPr>
+    </w:lvl>
+    <w:lvl w:ilvl="2" w:tplc="0409001B" w:tentative="1">
+      <w:start w:val="1"/>
+      <w:numFmt w:val="lowerRoman"/>
+      <w:lvlText w:val="%3."/>
+      <w:lvlJc w:val="right"/>
+      <w:pPr>
+        <w:ind w:left="2160" w:hanging="180"/>
+      </w:pPr>
+    </w:lvl>
+    <w:lvl w:ilvl="3" w:tplc="0409000F" w:tentative="1">
+      <w:start w:val="1"/>
+      <w:numFmt w:val="decimal"/>
+      <w:lvlText w:val="%4."/>
+      <w:lvlJc w:val="left"/>
+      <w:pPr>
+        <w:ind w:left="2880" w:hanging="360"/>
+      </w:pPr>
+    </w:lvl>
+    <w:lvl w:ilvl="4" w:tplc="04090019" w:tentative="1">
+      <w:start w:val="1"/>
+      <w:numFmt w:val="lowerLetter"/>
+      <w:lvlText w:val="%5."/>
+      <w:lvlJc w:val="left"/>
+      <w:pPr>
+        <w:ind w:left="3600" w:hanging="360"/>
+      </w:pPr>
+    </w:lvl>
+    <w:lvl w:ilvl="5" w:tplc="0409001B" w:tentative="1">
+      <w:start w:val="1"/>
+      <w:numFmt w:val="lowerRoman"/>
+      <w:lvlText w:val="%6."/>
+      <w:lvlJc w:val="right"/>
+      <w:pPr>
+        <w:ind w:left="4320" w:hanging="180"/>
+      </w:pPr>
+    </w:lvl>
+    <w:lvl w:ilvl="6" w:tplc="0409000F" w:tentative="1">
+      <w:start w:val="1"/>
+      <w:numFmt w:val="decimal"/>
+      <w:lvlText w:val="%7."/>
+      <w:lvlJc w:val="left"/>
+      <w:pPr>
+        <w:ind w:left="5040" w:hanging="360"/>
+      </w:pPr>
+    </w:lvl>
+    <w:lvl w:ilvl="7" w:tplc="04090019" w:tentative="1">
+      <w:start w:val="1"/>
+      <w:numFmt w:val="lowerLetter"/>
+      <w:lvlText w:val="%8."/>
+      <w:lvlJc w:val="left"/>
+      <w:pPr>
+        <w:ind w:left="5760" w:hanging="360"/>
+      </w:pPr>
+    </w:lvl>
+    <w:lvl w:ilvl="8" w:tplc="0409001B" w:tentative="1">
+      <w:start w:val="1"/>
+      <w:numFmt w:val="lowerRoman"/>
+      <w:lvlText w:val="%9."/>
+      <w:lvlJc w:val="right"/>
+      <w:pPr>
+        <w:ind w:left="6480" w:hanging="180"/>
+      </w:pPr>
+    </w:lvl>
+  </w:abstractNum>
   <w:num w:numId="1" w16cid:durableId="1723285101">
-    <w:abstractNumId w:val="1"/>
+    <w:abstractNumId w:val="2"/>
   </w:num>
   <w:num w:numId="2" w16cid:durableId="1781485446">
     <w:abstractNumId w:val="0"/>
+  </w:num>
+  <w:num w:numId="3" w16cid:durableId="1619295271">
+    <w:abstractNumId w:val="3"/>
+  </w:num>
+  <w:num w:numId="4" w16cid:durableId="1537038380">
+    <w:abstractNumId w:val="1"/>
   </w:num>
 </w:numbering>
 </file>
@@ -2079,6 +2862,7 @@
         <w:ilvl w:val="1"/>
       </w:numPr>
       <w:spacing w:after="160"/>
+      <w:ind w:left="288"/>
     </w:pPr>
     <w:rPr>
       <w:rFonts w:eastAsiaTheme="majorEastAsia" w:cstheme="majorBidi"/>

</xml_diff>